<commit_message>
Forgot to add sources cited
added source to document.
</commit_message>
<xml_diff>
--- a/Documentation/reports/teamMemberReports/sprint1/IT Operations/IT Operations Sprint 1 Report.docx
+++ b/Documentation/reports/teamMemberReports/sprint1/IT Operations/IT Operations Sprint 1 Report.docx
@@ -133,12 +133,51 @@
         <w:t>There is still a ton of work that needs to be completed on our server</w:t>
       </w:r>
       <w:r>
-        <w:t xml:space="preserve"> in order to make sure we have a stable environment that we can</w:t>
+        <w:t xml:space="preserve"> </w:t>
+      </w:r>
+      <w:proofErr w:type="gramStart"/>
+      <w:r>
+        <w:t>in order to</w:t>
+      </w:r>
+      <w:proofErr w:type="gramEnd"/>
+      <w:r>
+        <w:t xml:space="preserve"> make sure we have a stable environment that we can</w:t>
       </w:r>
       <w:r>
         <w:t xml:space="preserve"> rapidly deploy within minutes.</w:t>
       </w:r>
+    </w:p>
+    <w:p/>
+    <w:p/>
+    <w:p/>
+    <w:p/>
+    <w:p/>
+    <w:p/>
+    <w:p/>
+    <w:p/>
+    <w:p/>
+    <w:p/>
+    <w:p/>
+    <w:p/>
+    <w:p>
+      <w:pPr>
+        <w:jc w:val="center"/>
+      </w:pPr>
+      <w:r>
+        <w:lastRenderedPageBreak/>
+        <w:t>Bibliography</w:t>
+      </w:r>
+    </w:p>
+    <w:p>
+      <w:pPr>
+        <w:jc w:val="center"/>
+      </w:pPr>
+    </w:p>
+    <w:p>
       <w:bookmarkStart w:id="0" w:name="_GoBack"/>
+      <w:r>
+        <w:t>https://blog.codeship.com/packer-vagrant-tutorial/</w:t>
+      </w:r>
       <w:bookmarkEnd w:id="0"/>
     </w:p>
     <w:sectPr>

</xml_diff>